<commit_message>
Vagrant added and basic modifications done
</commit_message>
<xml_diff>
--- a/DevOps-Study/Ansible/Ansible Interview Questions.docx
+++ b/DevOps-Study/Ansible/Ansible Interview Questions.docx
@@ -628,12 +628,22 @@
     <w:p>
       <w:pPr>
         <w:pStyle w:val="BodyText"/>
+        <w:widowControl/>
+        <w:suppressAutoHyphens w:val="true"/>
+        <w:bidi w:val="0"/>
+        <w:jc w:val="left"/>
         <w:rPr/>
       </w:pPr>
       <w:r>
         <w:rPr>
-          <w:b w:val="false"/>
-          <w:bCs w:val="false"/>
+          <w:rFonts w:eastAsia="Calibri" w:cs=""/>
+          <w:b w:val="false"/>
+          <w:bCs w:val="false"/>
+          <w:color w:val="00A933"/>
+          <w:kern w:val="0"/>
+          <w:sz w:val="22"/>
+          <w:szCs w:val="22"/>
+          <w:lang w:val="en-US" w:eastAsia="en-US" w:bidi="ar-SA"/>
         </w:rPr>
         <w:t>20. Can you explain me the variable precedence in Ansible?</w:t>
         <w:br/>
@@ -641,30 +651,54 @@
       <w:r>
         <w:rPr>
           <w:rStyle w:val="Strong"/>
-          <w:b w:val="false"/>
-          <w:bCs w:val="false"/>
+          <w:rFonts w:eastAsia="Calibri" w:cs=""/>
+          <w:b w:val="false"/>
+          <w:bCs w:val="false"/>
+          <w:color w:val="00A933"/>
+          <w:kern w:val="0"/>
+          <w:sz w:val="22"/>
+          <w:szCs w:val="22"/>
+          <w:lang w:val="en-US" w:eastAsia="en-US" w:bidi="ar-SA"/>
         </w:rPr>
         <w:t>Extra Vars:</w:t>
       </w:r>
       <w:r>
         <w:rPr>
-          <w:b w:val="false"/>
-          <w:bCs w:val="false"/>
+          <w:rFonts w:eastAsia="Calibri" w:cs=""/>
+          <w:b w:val="false"/>
+          <w:bCs w:val="false"/>
+          <w:color w:val="00A933"/>
+          <w:kern w:val="0"/>
+          <w:sz w:val="22"/>
+          <w:szCs w:val="22"/>
+          <w:lang w:val="en-US" w:eastAsia="en-US" w:bidi="ar-SA"/>
         </w:rPr>
         <w:t xml:space="preserve"> Variables passed on the command line with the </w:t>
       </w:r>
       <w:r>
         <w:rPr>
           <w:rStyle w:val="SourceText"/>
-          <w:b w:val="false"/>
-          <w:bCs w:val="false"/>
+          <w:rFonts w:eastAsia="Calibri" w:cs=""/>
+          <w:b w:val="false"/>
+          <w:bCs w:val="false"/>
+          <w:color w:val="00A933"/>
+          <w:kern w:val="0"/>
+          <w:sz w:val="22"/>
+          <w:szCs w:val="22"/>
+          <w:lang w:val="en-US" w:eastAsia="en-US" w:bidi="ar-SA"/>
         </w:rPr>
         <w:t>-e</w:t>
       </w:r>
       <w:r>
         <w:rPr>
-          <w:b w:val="false"/>
-          <w:bCs w:val="false"/>
+          <w:rFonts w:eastAsia="Calibri" w:cs=""/>
+          <w:b w:val="false"/>
+          <w:bCs w:val="false"/>
+          <w:color w:val="00A933"/>
+          <w:kern w:val="0"/>
+          <w:sz w:val="22"/>
+          <w:szCs w:val="22"/>
+          <w:lang w:val="en-US" w:eastAsia="en-US" w:bidi="ar-SA"/>
         </w:rPr>
         <w:t xml:space="preserve"> flag. These have the highest precedence and can be used to override any other variable definition.</w:t>
       </w:r>
@@ -672,30 +706,40 @@
     <w:p>
       <w:pPr>
         <w:pStyle w:val="BodyText"/>
+        <w:widowControl/>
         <w:numPr>
           <w:ilvl w:val="0"/>
           <w:numId w:val="3"/>
         </w:numPr>
-        <w:tabs>
-          <w:tab w:val="clear" w:pos="720"/>
-          <w:tab w:val="left" w:pos="0" w:leader="none"/>
-        </w:tabs>
-        <w:spacing w:before="0" w:after="0"/>
-        <w:ind w:hanging="283" w:left="720"/>
+        <w:suppressAutoHyphens w:val="true"/>
+        <w:bidi w:val="0"/>
+        <w:jc w:val="left"/>
         <w:rPr/>
       </w:pPr>
       <w:r>
         <w:rPr>
           <w:rStyle w:val="Strong"/>
-          <w:b w:val="false"/>
-          <w:bCs w:val="false"/>
+          <w:rFonts w:eastAsia="Calibri" w:cs=""/>
+          <w:b w:val="false"/>
+          <w:bCs w:val="false"/>
+          <w:color w:val="00A933"/>
+          <w:kern w:val="0"/>
+          <w:sz w:val="22"/>
+          <w:szCs w:val="22"/>
+          <w:lang w:val="en-US" w:eastAsia="en-US" w:bidi="ar-SA"/>
         </w:rPr>
         <w:t>Inventory Vars:</w:t>
       </w:r>
       <w:r>
         <w:rPr>
-          <w:b w:val="false"/>
-          <w:bCs w:val="false"/>
+          <w:rFonts w:eastAsia="Calibri" w:cs=""/>
+          <w:b w:val="false"/>
+          <w:bCs w:val="false"/>
+          <w:color w:val="00A933"/>
+          <w:kern w:val="0"/>
+          <w:sz w:val="22"/>
+          <w:szCs w:val="22"/>
+          <w:lang w:val="en-US" w:eastAsia="en-US" w:bidi="ar-SA"/>
         </w:rPr>
         <w:t xml:space="preserve"> Variables defined within host/group definitions in the inventory file. These are specific to individual hosts or groups.</w:t>
       </w:r>
@@ -703,30 +747,40 @@
     <w:p>
       <w:pPr>
         <w:pStyle w:val="BodyText"/>
+        <w:widowControl/>
         <w:numPr>
           <w:ilvl w:val="0"/>
           <w:numId w:val="4"/>
         </w:numPr>
-        <w:tabs>
-          <w:tab w:val="clear" w:pos="720"/>
-          <w:tab w:val="left" w:pos="0" w:leader="none"/>
-        </w:tabs>
-        <w:spacing w:before="0" w:after="0"/>
-        <w:ind w:hanging="283" w:left="720"/>
+        <w:suppressAutoHyphens w:val="true"/>
+        <w:bidi w:val="0"/>
+        <w:jc w:val="left"/>
         <w:rPr/>
       </w:pPr>
       <w:r>
         <w:rPr>
           <w:rStyle w:val="Strong"/>
-          <w:b w:val="false"/>
-          <w:bCs w:val="false"/>
+          <w:rFonts w:eastAsia="Calibri" w:cs=""/>
+          <w:b w:val="false"/>
+          <w:bCs w:val="false"/>
+          <w:color w:val="00A933"/>
+          <w:kern w:val="0"/>
+          <w:sz w:val="22"/>
+          <w:szCs w:val="22"/>
+          <w:lang w:val="en-US" w:eastAsia="en-US" w:bidi="ar-SA"/>
         </w:rPr>
         <w:t>Group Vars:</w:t>
       </w:r>
       <w:r>
         <w:rPr>
-          <w:b w:val="false"/>
-          <w:bCs w:val="false"/>
+          <w:rFonts w:eastAsia="Calibri" w:cs=""/>
+          <w:b w:val="false"/>
+          <w:bCs w:val="false"/>
+          <w:color w:val="00A933"/>
+          <w:kern w:val="0"/>
+          <w:sz w:val="22"/>
+          <w:szCs w:val="22"/>
+          <w:lang w:val="en-US" w:eastAsia="en-US" w:bidi="ar-SA"/>
         </w:rPr>
         <w:t xml:space="preserve"> Variables defined for specific groups in the inventory file. These apply to all hosts within the group.</w:t>
       </w:r>
@@ -734,29 +788,40 @@
     <w:p>
       <w:pPr>
         <w:pStyle w:val="BodyText"/>
+        <w:widowControl/>
         <w:numPr>
           <w:ilvl w:val="0"/>
           <w:numId w:val="5"/>
         </w:numPr>
-        <w:tabs>
-          <w:tab w:val="clear" w:pos="720"/>
-          <w:tab w:val="left" w:pos="0" w:leader="none"/>
-        </w:tabs>
-        <w:ind w:hanging="283" w:left="720"/>
+        <w:suppressAutoHyphens w:val="true"/>
+        <w:bidi w:val="0"/>
+        <w:jc w:val="left"/>
         <w:rPr/>
       </w:pPr>
       <w:r>
         <w:rPr>
           <w:rStyle w:val="Strong"/>
-          <w:b w:val="false"/>
-          <w:bCs w:val="false"/>
+          <w:rFonts w:eastAsia="Calibri" w:cs=""/>
+          <w:b w:val="false"/>
+          <w:bCs w:val="false"/>
+          <w:color w:val="00A933"/>
+          <w:kern w:val="0"/>
+          <w:sz w:val="22"/>
+          <w:szCs w:val="22"/>
+          <w:lang w:val="en-US" w:eastAsia="en-US" w:bidi="ar-SA"/>
         </w:rPr>
         <w:t>Playbook Vars:</w:t>
       </w:r>
       <w:r>
         <w:rPr>
-          <w:b w:val="false"/>
-          <w:bCs w:val="false"/>
+          <w:rFonts w:eastAsia="Calibri" w:cs=""/>
+          <w:b w:val="false"/>
+          <w:bCs w:val="false"/>
+          <w:color w:val="00A933"/>
+          <w:kern w:val="0"/>
+          <w:sz w:val="22"/>
+          <w:szCs w:val="22"/>
+          <w:lang w:val="en-US" w:eastAsia="en-US" w:bidi="ar-SA"/>
         </w:rPr>
         <w:t xml:space="preserve"> Variables defined within the playbook itself. These are specific to the playbook and can be overridden by the previous three types.</w:t>
       </w:r>
@@ -764,18 +829,33 @@
     <w:p>
       <w:pPr>
         <w:pStyle w:val="BodyText"/>
-        <w:spacing w:before="0" w:after="140"/>
-        <w:rPr>
-          <w:color w:val="00A933"/>
-        </w:rPr>
-      </w:pPr>
-      <w:r>
-        <w:rPr>
-          <w:b w:val="false"/>
-          <w:bCs w:val="false"/>
-          <w:color w:val="00A933"/>
+        <w:widowControl/>
+        <w:suppressAutoHyphens w:val="true"/>
+        <w:bidi w:val="0"/>
+        <w:jc w:val="left"/>
+        <w:rPr>
+          <w:color w:val="00A933"/>
+        </w:rPr>
+      </w:pPr>
+      <w:r>
+        <w:rPr>
+          <w:rFonts w:eastAsia="Calibri" w:cs=""/>
+          <w:b w:val="false"/>
+          <w:bCs w:val="false"/>
+          <w:color w:val="00A933"/>
+          <w:kern w:val="0"/>
+          <w:sz w:val="22"/>
+          <w:szCs w:val="22"/>
+          <w:lang w:val="en-US" w:eastAsia="en-US" w:bidi="ar-SA"/>
         </w:rPr>
         <w:t>21. What is CI/CD?</w:t>
+      </w:r>
+      <w:r>
+        <w:rPr>
+          <w:b w:val="false"/>
+          <w:bCs w:val="false"/>
+          <w:color w:val="00A933"/>
+        </w:rPr>
         <w:br/>
       </w:r>
       <w:r>
@@ -2210,49 +2290,49 @@
       <w:lang w:val="en-IN" w:eastAsia="en-IN"/>
     </w:rPr>
   </w:style>
-  <w:style w:type="character" w:styleId="Hljs-section" w:customStyle="1">
+  <w:style w:type="character" w:styleId="hljs-section" w:customStyle="1">
     <w:name w:val="hljs-section"/>
     <w:basedOn w:val="DefaultParagraphFont"/>
     <w:qFormat/>
     <w:rsid w:val="00e25b59"/>
     <w:rPr/>
   </w:style>
-  <w:style w:type="character" w:styleId="Hljs-attr" w:customStyle="1">
+  <w:style w:type="character" w:styleId="hljs-attr" w:customStyle="1">
     <w:name w:val="hljs-attr"/>
     <w:basedOn w:val="DefaultParagraphFont"/>
     <w:qFormat/>
     <w:rsid w:val="00e25b59"/>
     <w:rPr/>
   </w:style>
-  <w:style w:type="character" w:styleId="Hljs-number" w:customStyle="1">
+  <w:style w:type="character" w:styleId="hljs-number" w:customStyle="1">
     <w:name w:val="hljs-number"/>
     <w:basedOn w:val="DefaultParagraphFont"/>
     <w:qFormat/>
     <w:rsid w:val="00e25b59"/>
     <w:rPr/>
   </w:style>
-  <w:style w:type="character" w:styleId="Hljs-string" w:customStyle="1">
+  <w:style w:type="character" w:styleId="hljs-string" w:customStyle="1">
     <w:name w:val="hljs-string"/>
     <w:basedOn w:val="DefaultParagraphFont"/>
     <w:qFormat/>
     <w:rsid w:val="00e25b59"/>
     <w:rPr/>
   </w:style>
-  <w:style w:type="character" w:styleId="Hljs-bullet" w:customStyle="1">
+  <w:style w:type="character" w:styleId="hljs-bullet" w:customStyle="1">
     <w:name w:val="hljs-bullet"/>
     <w:basedOn w:val="DefaultParagraphFont"/>
     <w:qFormat/>
     <w:rsid w:val="00e25b59"/>
     <w:rPr/>
   </w:style>
-  <w:style w:type="character" w:styleId="Hljs-literal" w:customStyle="1">
+  <w:style w:type="character" w:styleId="hljs-literal" w:customStyle="1">
     <w:name w:val="hljs-literal"/>
     <w:basedOn w:val="DefaultParagraphFont"/>
     <w:qFormat/>
     <w:rsid w:val="00e25b59"/>
     <w:rPr/>
   </w:style>
-  <w:style w:type="character" w:styleId="Hljs-template-variable" w:customStyle="1">
+  <w:style w:type="character" w:styleId="hljs-template-variable" w:customStyle="1">
     <w:name w:val="hljs-template-variable"/>
     <w:basedOn w:val="DefaultParagraphFont"/>
     <w:qFormat/>

</xml_diff>